<commit_message>
about to start lit review
</commit_message>
<xml_diff>
--- a/thesis_draft1.docx
+++ b/thesis_draft1.docx
@@ -193,7 +193,27 @@
         <w:rPr>
           <w:rFonts w:ascii="Georgia" w:hAnsi="Georgia"/>
         </w:rPr>
-        <w:t xml:space="preserve"> around $5 million. You're unaware of that, and so when you learn that a very similar oil painting by Van Gogh fetched a $10 million just the week before, $8 or $9 million for </w:t>
+        <w:t xml:space="preserve"> around $5 million. You're unaware of that, and so when you learn that a very similar oil painting by Van Gogh </w:t>
+      </w:r>
+      <w:r>
+        <w:rPr>
+          <w:rFonts w:ascii="Georgia" w:hAnsi="Georgia"/>
+        </w:rPr>
+        <w:t xml:space="preserve">(a peer of Monet) </w:t>
+      </w:r>
+      <w:r>
+        <w:rPr>
+          <w:rFonts w:ascii="Georgia" w:hAnsi="Georgia"/>
+        </w:rPr>
+        <w:t xml:space="preserve">fetched </w:t>
+      </w:r>
+      <w:bookmarkStart w:id="0" w:name="_GoBack"/>
+      <w:bookmarkEnd w:id="0"/>
+      <w:r>
+        <w:rPr>
+          <w:rFonts w:ascii="Georgia" w:hAnsi="Georgia"/>
+        </w:rPr>
+        <w:t xml:space="preserve">$10 million just the week before, $8 or $9 million for </w:t>
       </w:r>
       <w:r>
         <w:rPr>
@@ -543,6 +563,13 @@
       </w:r>
       <w:r>
         <w:rPr>
+          <w:rStyle w:val="FootnoteReference"/>
+          <w:rFonts w:ascii="Georgia" w:hAnsi="Georgia"/>
+        </w:rPr>
+        <w:footnoteReference w:id="4"/>
+      </w:r>
+      <w:r>
+        <w:rPr>
           <w:rFonts w:ascii="Georgia" w:hAnsi="Georgia"/>
         </w:rPr>
         <w:t xml:space="preserve">. </w:t>
@@ -642,6 +669,30 @@
           <w:rFonts w:ascii="Georgia" w:hAnsi="Georgia"/>
         </w:rPr>
         <w:t>sales.</w:t>
+      </w:r>
+      <w:r>
+        <w:rPr>
+          <w:rFonts w:ascii="Georgia" w:hAnsi="Georgia"/>
+        </w:rPr>
+        <w:t xml:space="preserve"> Later work that includes</w:t>
+      </w:r>
+      <w:r>
+        <w:rPr>
+          <w:rFonts w:ascii="Georgia" w:hAnsi="Georgia"/>
+        </w:rPr>
+        <w:t xml:space="preserve"> anchoring (Graddy et al. 2014) use</w:t>
+      </w:r>
+      <w:r>
+        <w:rPr>
+          <w:rFonts w:ascii="Georgia" w:hAnsi="Georgia"/>
+        </w:rPr>
+        <w:t>s</w:t>
+      </w:r>
+      <w:r>
+        <w:rPr>
+          <w:rFonts w:ascii="Georgia" w:hAnsi="Georgia"/>
+        </w:rPr>
+        <w:t xml:space="preserve"> more data, but </w:t>
       </w:r>
     </w:p>
     <w:p>
@@ -783,7 +834,14 @@
         <w:rPr>
           <w:rFonts w:ascii="Georgia" w:hAnsi="Georgia"/>
         </w:rPr>
-        <w:t xml:space="preserve">my new cross-anchoring </w:t>
+        <w:t xml:space="preserve">my new </w:t>
+      </w:r>
+      <w:r>
+        <w:rPr>
+          <w:rFonts w:ascii="Georgia" w:hAnsi="Georgia"/>
+        </w:rPr>
+        <w:lastRenderedPageBreak/>
+        <w:t xml:space="preserve">cross-anchoring </w:t>
       </w:r>
       <w:r>
         <w:rPr>
@@ -825,14 +883,7 @@
         <w:rPr>
           <w:rFonts w:ascii="Georgia" w:hAnsi="Georgia"/>
         </w:rPr>
-        <w:t xml:space="preserve"> </w:t>
-      </w:r>
-      <w:r>
-        <w:rPr>
-          <w:rFonts w:ascii="Georgia" w:hAnsi="Georgia"/>
-        </w:rPr>
-        <w:lastRenderedPageBreak/>
-        <w:t>discuss how these</w:t>
+        <w:t xml:space="preserve"> discuss how these</w:t>
       </w:r>
       <w:r>
         <w:rPr>
@@ -902,8 +953,6 @@
         </w:rPr>
         <w:tab/>
       </w:r>
-      <w:bookmarkStart w:id="0" w:name="_GoBack"/>
-      <w:bookmarkEnd w:id="0"/>
     </w:p>
     <w:sectPr>
       <w:pgSz w:w="12240" w:h="15840"/>
@@ -1053,6 +1102,66 @@
       </w:hyperlink>
       <w:r>
         <w:t xml:space="preserve"> accessed 2/20/2015</w:t>
+      </w:r>
+    </w:p>
+  </w:footnote>
+  <w:footnote w:id="4">
+    <w:p>
+      <w:pPr>
+        <w:pStyle w:val="FootnoteText"/>
+      </w:pPr>
+      <w:r>
+        <w:rPr>
+          <w:rStyle w:val="FootnoteReference"/>
+        </w:rPr>
+        <w:footnoteRef/>
+      </w:r>
+      <w:r>
+        <w:t xml:space="preserve"> </w:t>
+      </w:r>
+      <w:r>
+        <w:rPr>
+          <w:rFonts w:ascii="Arial" w:hAnsi="Arial" w:cs="Arial"/>
+          <w:color w:val="222222"/>
+          <w:shd w:val="clear" w:color="auto" w:fill="FFFFFF"/>
+        </w:rPr>
+        <w:t>Beggs, Alan, and Kathryn Graddy. "Anchoring effects: Evidence from art auctions."</w:t>
+      </w:r>
+      <w:r>
+        <w:rPr>
+          <w:rStyle w:val="apple-converted-space"/>
+          <w:rFonts w:ascii="Arial" w:hAnsi="Arial" w:cs="Arial"/>
+          <w:color w:val="222222"/>
+          <w:shd w:val="clear" w:color="auto" w:fill="FFFFFF"/>
+        </w:rPr>
+        <w:t> </w:t>
+      </w:r>
+      <w:r>
+        <w:rPr>
+          <w:rFonts w:ascii="Arial" w:hAnsi="Arial" w:cs="Arial"/>
+          <w:i/>
+          <w:iCs/>
+          <w:color w:val="222222"/>
+          <w:shd w:val="clear" w:color="auto" w:fill="FFFFFF"/>
+        </w:rPr>
+        <w:t>The American Economic Review</w:t>
+      </w:r>
+      <w:r>
+        <w:rPr>
+          <w:rStyle w:val="apple-converted-space"/>
+          <w:rFonts w:ascii="Arial" w:hAnsi="Arial" w:cs="Arial"/>
+          <w:color w:val="222222"/>
+          <w:shd w:val="clear" w:color="auto" w:fill="FFFFFF"/>
+        </w:rPr>
+        <w:t> </w:t>
+      </w:r>
+      <w:r>
+        <w:rPr>
+          <w:rFonts w:ascii="Arial" w:hAnsi="Arial" w:cs="Arial"/>
+          <w:color w:val="222222"/>
+          <w:shd w:val="clear" w:color="auto" w:fill="FFFFFF"/>
+        </w:rPr>
+        <w:t>99.3 (2009): 1027-1039.</w:t>
       </w:r>
     </w:p>
   </w:footnote>
@@ -1812,7 +1921,7 @@
 </file>
 
 <file path=customXml/itemProps1.xml><?xml version="1.0" encoding="utf-8"?>
-<ds:datastoreItem xmlns:ds="http://schemas.openxmlformats.org/officeDocument/2006/customXml" ds:itemID="{9352275D-E705-4A62-AABF-0E3828BDD9AA}">
+<ds:datastoreItem xmlns:ds="http://schemas.openxmlformats.org/officeDocument/2006/customXml" ds:itemID="{2DF74480-E3A9-41D0-B2B7-41881A640EC7}">
   <ds:schemaRefs>
     <ds:schemaRef ds:uri="http://schemas.openxmlformats.org/officeDocument/2006/bibliography"/>
   </ds:schemaRefs>

</xml_diff>